<commit_message>
[Admin.php] rename halaman view [main_dashboard.php] jadi [main.php] [main_dashboard.php] renamed to [main.php] [acara.php]perbaikan indentasi [akun.php]revisi beberapa bagian [header.php]accidentally edited [db_dinamik12.sql]revisi tabel public [Dokumentasi Keseluruhan.docx]UPDATE
</commit_message>
<xml_diff>
--- a/docs/Dokumentasi Keseluruhan.docx
+++ b/docs/Dokumentasi Keseluruhan.docx
@@ -49,7 +49,388 @@
           <w:lang w:val="en-US"/>
         </w:rPr>
         <w:tab/>
-        <w:t>Catatan (Bisa didiskusikan)</w:t>
+        <w:t>TIMELINE</w:t>
+      </w:r>
+    </w:p>
+    <w:p>
+      <w:pPr>
+        <w:pStyle w:val="ListParagraph"/>
+        <w:numPr>
+          <w:ilvl w:val="0"/>
+          <w:numId w:val="10"/>
+        </w:numPr>
+        <w:rPr>
+          <w:b/>
+          <w:lang w:val="en-US"/>
+        </w:rPr>
+      </w:pPr>
+      <w:r>
+        <w:rPr>
+          <w:b/>
+          <w:lang w:val="en-US"/>
+        </w:rPr>
+        <w:t>DEADLINE</w:t>
+      </w:r>
+      <w:r>
+        <w:rPr>
+          <w:b/>
+          <w:lang w:val="en-US"/>
+        </w:rPr>
+        <w:tab/>
+      </w:r>
+      <w:r>
+        <w:rPr>
+          <w:b/>
+          <w:lang w:val="en-US"/>
+        </w:rPr>
+        <w:tab/>
+      </w:r>
+      <w:r>
+        <w:rPr>
+          <w:b/>
+          <w:lang w:val="en-US"/>
+        </w:rPr>
+        <w:t>:</w:t>
+      </w:r>
+      <w:r>
+        <w:rPr>
+          <w:b/>
+          <w:lang w:val="en-US"/>
+        </w:rPr>
+        <w:tab/>
+      </w:r>
+      <w:r>
+        <w:rPr>
+          <w:b/>
+          <w:color w:val="FF0000"/>
+          <w:lang w:val="en-US"/>
+        </w:rPr>
+        <w:t>19 Desember 2016</w:t>
+      </w:r>
+    </w:p>
+    <w:p>
+      <w:pPr>
+        <w:pStyle w:val="ListParagraph"/>
+        <w:numPr>
+          <w:ilvl w:val="0"/>
+          <w:numId w:val="10"/>
+        </w:numPr>
+        <w:rPr>
+          <w:b/>
+          <w:lang w:val="en-US"/>
+        </w:rPr>
+      </w:pPr>
+      <w:r>
+        <w:rPr>
+          <w:b/>
+          <w:lang w:val="en-US"/>
+        </w:rPr>
+        <w:t>TESTING</w:t>
+      </w:r>
+      <w:r>
+        <w:rPr>
+          <w:b/>
+          <w:lang w:val="en-US"/>
+        </w:rPr>
+        <w:tab/>
+      </w:r>
+      <w:r>
+        <w:rPr>
+          <w:b/>
+          <w:lang w:val="en-US"/>
+        </w:rPr>
+        <w:tab/>
+      </w:r>
+      <w:r>
+        <w:rPr>
+          <w:b/>
+          <w:lang w:val="en-US"/>
+        </w:rPr>
+        <w:t>:</w:t>
+      </w:r>
+      <w:r>
+        <w:rPr>
+          <w:b/>
+          <w:lang w:val="en-US"/>
+        </w:rPr>
+        <w:tab/>
+      </w:r>
+      <w:r>
+        <w:rPr>
+          <w:b/>
+          <w:color w:val="FFC000"/>
+          <w:lang w:val="en-US"/>
+        </w:rPr>
+        <w:t>20 Desember 2016 ++</w:t>
+      </w:r>
+    </w:p>
+    <w:p>
+      <w:pPr>
+        <w:pStyle w:val="ListParagraph"/>
+        <w:numPr>
+          <w:ilvl w:val="0"/>
+          <w:numId w:val="10"/>
+        </w:numPr>
+        <w:rPr>
+          <w:b/>
+          <w:lang w:val="en-US"/>
+        </w:rPr>
+      </w:pPr>
+      <w:r>
+        <w:rPr>
+          <w:b/>
+          <w:lang w:val="en-US"/>
+        </w:rPr>
+        <w:t>Finishing</w:t>
+      </w:r>
+      <w:r>
+        <w:rPr>
+          <w:b/>
+          <w:lang w:val="en-US"/>
+        </w:rPr>
+        <w:tab/>
+      </w:r>
+      <w:r>
+        <w:rPr>
+          <w:b/>
+          <w:lang w:val="en-US"/>
+        </w:rPr>
+        <w:tab/>
+      </w:r>
+      <w:r>
+        <w:rPr>
+          <w:b/>
+          <w:lang w:val="en-US"/>
+        </w:rPr>
+        <w:t>:</w:t>
+      </w:r>
+      <w:r>
+        <w:rPr>
+          <w:b/>
+          <w:lang w:val="en-US"/>
+        </w:rPr>
+        <w:tab/>
+      </w:r>
+      <w:r>
+        <w:rPr>
+          <w:b/>
+          <w:color w:val="92D050"/>
+          <w:lang w:val="en-US"/>
+        </w:rPr>
+        <w:t>1 Januari 2017++</w:t>
+      </w:r>
+    </w:p>
+    <w:p>
+      <w:pPr>
+        <w:pStyle w:val="ListParagraph"/>
+        <w:numPr>
+          <w:ilvl w:val="0"/>
+          <w:numId w:val="10"/>
+        </w:numPr>
+        <w:rPr>
+          <w:b/>
+          <w:lang w:val="en-US"/>
+        </w:rPr>
+      </w:pPr>
+      <w:r>
+        <w:rPr>
+          <w:b/>
+          <w:lang w:val="en-US"/>
+        </w:rPr>
+        <w:t>Launching</w:t>
+      </w:r>
+      <w:r>
+        <w:rPr>
+          <w:b/>
+          <w:lang w:val="en-US"/>
+        </w:rPr>
+        <w:tab/>
+      </w:r>
+      <w:r>
+        <w:rPr>
+          <w:b/>
+          <w:lang w:val="en-US"/>
+        </w:rPr>
+        <w:tab/>
+        <w:t>:</w:t>
+      </w:r>
+      <w:r>
+        <w:rPr>
+          <w:b/>
+          <w:lang w:val="en-US"/>
+        </w:rPr>
+        <w:tab/>
+        <w:t>8 Januari 2017 23:50 WIB</w:t>
+      </w:r>
+    </w:p>
+    <w:p>
+      <w:pPr>
+        <w:pStyle w:val="ListParagraph"/>
+        <w:numPr>
+          <w:ilvl w:val="0"/>
+          <w:numId w:val="10"/>
+        </w:numPr>
+        <w:rPr>
+          <w:b/>
+          <w:lang w:val="en-US"/>
+        </w:rPr>
+      </w:pPr>
+      <w:r>
+        <w:rPr>
+          <w:b/>
+          <w:lang w:val="en-US"/>
+        </w:rPr>
+        <w:t>Pengembangan</w:t>
+      </w:r>
+      <w:r>
+        <w:rPr>
+          <w:b/>
+          <w:lang w:val="en-US"/>
+        </w:rPr>
+        <w:tab/>
+        <w:t>:</w:t>
+      </w:r>
+      <w:r>
+        <w:rPr>
+          <w:b/>
+          <w:lang w:val="en-US"/>
+        </w:rPr>
+        <w:tab/>
+        <w:t>&lt; H</w:t>
+      </w:r>
+      <w:r>
+        <w:rPr>
+          <w:b/>
+          <w:lang w:val="en-US"/>
+        </w:rPr>
+        <w:t>-3</w:t>
+      </w:r>
+      <w:r>
+        <w:rPr>
+          <w:b/>
+          <w:lang w:val="en-US"/>
+        </w:rPr>
+        <w:t xml:space="preserve"> Dinamik12</w:t>
+      </w:r>
+    </w:p>
+    <w:p>
+      <w:pPr>
+        <w:pStyle w:val="ListParagraph"/>
+        <w:numPr>
+          <w:ilvl w:val="1"/>
+          <w:numId w:val="10"/>
+        </w:numPr>
+        <w:rPr>
+          <w:b/>
+          <w:lang w:val="en-US"/>
+        </w:rPr>
+      </w:pPr>
+      <w:r>
+        <w:rPr>
+          <w:b/>
+          <w:lang w:val="en-US"/>
+        </w:rPr>
+        <w:t>Penjurian &amp; otomasi penentuan juara (bagi yang penjurian menggunakan sistem)</w:t>
+      </w:r>
+    </w:p>
+    <w:p>
+      <w:pPr>
+        <w:pStyle w:val="ListParagraph"/>
+        <w:numPr>
+          <w:ilvl w:val="1"/>
+          <w:numId w:val="10"/>
+        </w:numPr>
+        <w:rPr>
+          <w:b/>
+          <w:lang w:val="en-US"/>
+        </w:rPr>
+      </w:pPr>
+      <w:r>
+        <w:rPr>
+          <w:b/>
+          <w:lang w:val="en-US"/>
+        </w:rPr>
+        <w:t>Bug</w:t>
+      </w:r>
+      <w:r>
+        <w:rPr>
+          <w:b/>
+          <w:lang w:val="en-US"/>
+        </w:rPr>
+        <w:t>, vulnerability, etc</w:t>
+      </w:r>
+    </w:p>
+    <w:p>
+      <w:pPr>
+        <w:pStyle w:val="ListParagraph"/>
+        <w:numPr>
+          <w:ilvl w:val="1"/>
+          <w:numId w:val="10"/>
+        </w:numPr>
+        <w:rPr>
+          <w:b/>
+          <w:lang w:val="en-US"/>
+        </w:rPr>
+      </w:pPr>
+      <w:r>
+        <w:rPr>
+          <w:b/>
+          <w:lang w:val="en-US"/>
+        </w:rPr>
+        <w:t>Persiapan halaman live stream (kalau jadi)</w:t>
+      </w:r>
+    </w:p>
+    <w:p>
+      <w:pPr>
+        <w:pStyle w:val="ListParagraph"/>
+        <w:numPr>
+          <w:ilvl w:val="1"/>
+          <w:numId w:val="10"/>
+        </w:numPr>
+        <w:rPr>
+          <w:b/>
+          <w:lang w:val="en-US"/>
+        </w:rPr>
+      </w:pPr>
+      <w:r>
+        <w:rPr>
+          <w:b/>
+          <w:lang w:val="en-US"/>
+        </w:rPr>
+        <w:t>Persiapan section untuk juara</w:t>
+      </w:r>
+    </w:p>
+    <w:p>
+      <w:pPr>
+        <w:pStyle w:val="Heading3"/>
+        <w:rPr>
+          <w:lang w:val="en-US"/>
+        </w:rPr>
+      </w:pPr>
+      <w:r>
+        <w:rPr>
+          <w:lang w:val="en-US"/>
+        </w:rPr>
+        <w:tab/>
+      </w:r>
+      <w:r>
+        <w:rPr>
+          <w:lang w:val="en-US"/>
+        </w:rPr>
+        <w:tab/>
+        <w:t>Catatan (</w:t>
+      </w:r>
+      <w:r>
+        <w:rPr>
+          <w:lang w:val="en-US"/>
+        </w:rPr>
+        <w:t>Harus</w:t>
+      </w:r>
+      <w:r>
+        <w:rPr>
+          <w:lang w:val="en-US"/>
+        </w:rPr>
+        <w:t xml:space="preserve"> didiskusikan)</w:t>
       </w:r>
       <w:r>
         <w:rPr>
@@ -85,6 +466,12 @@
         <w:rPr>
           <w:lang w:val="en-US"/>
         </w:rPr>
+        <w:t>, atau grafik terkait</w:t>
+      </w:r>
+      <w:r>
+        <w:rPr>
+          <w:lang w:val="en-US"/>
+        </w:rPr>
         <w:t>)</w:t>
       </w:r>
     </w:p>
@@ -122,6 +509,13 @@
           <w:lang w:val="en-US"/>
         </w:rPr>
         <w:t xml:space="preserve">Halaman-halaman yang sekiranya sejenis, gunakan sistem ‘tab’ (seperti di acara dan lomba), contohnya di akun sekolah ada profil sekolah, daftar lomba, daftar tim, konfig profil (password) dibuat tab, karena servernya rawan kalau kebanyakan request cuma gonta-ganti page </w:t>
+      </w:r>
+      <w:r>
+        <w:rPr>
+          <w:lang w:val="en-US"/>
+        </w:rPr>
+        <w:br/>
+        <w:t>Atau jika diyakini halamannya tidak terlalu berat, silahkan dipisah-pisah</w:t>
       </w:r>
     </w:p>
     <w:p>
@@ -199,6 +593,12 @@
         <w:rPr>
           <w:lang w:val="en-US"/>
         </w:rPr>
+        <w:t xml:space="preserve"> (Berdasarkan prioritas)</w:t>
+      </w:r>
+      <w:r>
+        <w:rPr>
+          <w:lang w:val="en-US"/>
+        </w:rPr>
         <w:tab/>
         <w:t>:</w:t>
       </w:r>
@@ -218,7 +618,14 @@
         <w:rPr>
           <w:lang w:val="en-US"/>
         </w:rPr>
-        <w:t>Tambah link ke halaman akun ($server/akun), nanti biar di konfig routing-nya</w:t>
+        <w:t>Penambahan detail syarat dan ketentuan acara &amp; lomba, dibagian bawah deskripsi (atau terserah hasil diskusi)</w:t>
+      </w:r>
+      <w:r>
+        <w:rPr>
+          <w:lang w:val="en-US"/>
+        </w:rPr>
+        <w:br/>
+        <w:t>Usahakan deskripsinya menggunakan basic tag HTML (karena nanti deskripsinya di input via dashboard)</w:t>
       </w:r>
     </w:p>
     <w:p>
@@ -236,7 +643,25 @@
         <w:rPr>
           <w:lang w:val="en-US"/>
         </w:rPr>
-        <w:t>Link buat ke web cs.upi.edu &amp; web icsitech (Req prodi), usahakan tidak mengganggu estetika halaman depan web (atau nanti di halaman info?)</w:t>
+        <w:t>Tambah</w:t>
+      </w:r>
+      <w:r>
+        <w:rPr>
+          <w:lang w:val="en-US"/>
+        </w:rPr>
+        <w:t xml:space="preserve"> menu</w:t>
+      </w:r>
+      <w:r>
+        <w:rPr>
+          <w:lang w:val="en-US"/>
+        </w:rPr>
+        <w:t xml:space="preserve"> link </w:t>
+      </w:r>
+      <w:r>
+        <w:rPr>
+          <w:lang w:val="en-US"/>
+        </w:rPr>
+        <w:t>ke halaman akun ($server/akun)</w:t>
       </w:r>
     </w:p>
     <w:p>
@@ -254,8 +679,112 @@
         <w:rPr>
           <w:lang w:val="en-US"/>
         </w:rPr>
+        <w:t>Section countdown diperbesar jadi 1 section (atau bisa didiskusikan), seandainya live streaming via youtube jadi, countdown tinggal diganti sama embed si stream video</w:t>
+      </w:r>
+    </w:p>
+    <w:p>
+      <w:pPr>
+        <w:pStyle w:val="ListParagraph"/>
+        <w:numPr>
+          <w:ilvl w:val="0"/>
+          <w:numId w:val="1"/>
+        </w:numPr>
+        <w:rPr>
+          <w:lang w:val="en-US"/>
+        </w:rPr>
+      </w:pPr>
+      <w:r>
+        <w:rPr>
+          <w:lang w:val="en-US"/>
+        </w:rPr>
+        <w:t>Link buat ke web cs.upi.edu &amp; web icsitech (Req prodi), usahakan tidak mengganggu estetika halaman depan web (</w:t>
+      </w:r>
+      <w:r>
+        <w:rPr>
+          <w:lang w:val="en-US"/>
+        </w:rPr>
+        <w:t xml:space="preserve">dropdown? </w:t>
+      </w:r>
+      <w:r>
+        <w:rPr>
+          <w:lang w:val="en-US"/>
+        </w:rPr>
+        <w:t>atau nanti di halaman info?)</w:t>
+      </w:r>
+    </w:p>
+    <w:p>
+      <w:pPr>
+        <w:pStyle w:val="ListParagraph"/>
+        <w:numPr>
+          <w:ilvl w:val="0"/>
+          <w:numId w:val="1"/>
+        </w:numPr>
+        <w:rPr>
+          <w:lang w:val="en-US"/>
+        </w:rPr>
+      </w:pPr>
+      <w:r>
+        <w:rPr>
+          <w:lang w:val="en-US"/>
+        </w:rPr>
+        <w:t>Edit halaman akun agar sesuai tema halaman depan (/akun) karena masih basic</w:t>
+      </w:r>
+      <w:r>
+        <w:rPr>
+          <w:lang w:val="en-US"/>
+        </w:rPr>
+        <w:t xml:space="preserve"> style</w:t>
+      </w:r>
+      <w:r>
+        <w:rPr>
+          <w:lang w:val="en-US"/>
+        </w:rPr>
+        <w:t xml:space="preserve"> adminLTE</w:t>
+      </w:r>
+      <w:r>
+        <w:rPr>
+          <w:lang w:val="en-US"/>
+        </w:rPr>
+        <w:t>, jadi style homepage kena override style adminLTE (catatanya ada di file /views/home/akun.php:3-6)</w:t>
+      </w:r>
+      <w:r>
+        <w:rPr>
+          <w:lang w:val="en-US"/>
+        </w:rPr>
+        <w:br/>
+        <w:t>Di bagian register perlu ada combo/radio buat tipe akun sekolah/umum</w:t>
+      </w:r>
+      <w:r>
+        <w:rPr>
+          <w:lang w:val="en-US"/>
+        </w:rPr>
+        <w:br/>
+        <w:t>Terserah mau dipisah antar page atau tetap seperti yang sudah ada</w:t>
+      </w:r>
+    </w:p>
+    <w:p>
+      <w:pPr>
+        <w:pStyle w:val="ListParagraph"/>
+        <w:numPr>
+          <w:ilvl w:val="0"/>
+          <w:numId w:val="1"/>
+        </w:numPr>
+        <w:rPr>
+          <w:lang w:val="en-US"/>
+        </w:rPr>
+      </w:pPr>
+      <w:r>
+        <w:rPr>
+          <w:lang w:val="en-US"/>
+        </w:rPr>
         <w:t>Menu unduhan dihapus, file berkas tiap acara dan lomba dipindah ke bagian bawah setiap tab halaman detail acara dan lomba (silahkan didiskusikan bagusnya gimana)</w:t>
       </w:r>
+      <w:r>
+        <w:rPr>
+          <w:lang w:val="en-US"/>
+        </w:rPr>
+        <w:t>, kemungkinan besar buat link berkas harus di hardcode</w:t>
+      </w:r>
     </w:p>
     <w:p>
       <w:pPr>
@@ -272,7 +801,7 @@
         <w:rPr>
           <w:lang w:val="en-US"/>
         </w:rPr>
-        <w:t>Penambahan detail syarat dan ketentuan acara &amp; lomba, dibagian bawah deskripsi (atau terserah hasil diskusi)</w:t>
+        <w:t>Widget ‘Scroll back to top’ (bisa di footer atau floating)</w:t>
       </w:r>
     </w:p>
     <w:p>
@@ -290,7 +819,7 @@
         <w:rPr>
           <w:lang w:val="en-US"/>
         </w:rPr>
-        <w:t>Widget ‘Scroll back to top’ (bisa di footer atau floating)</w:t>
+        <w:t>Itu countdown minggu, hari, jam, detik? Jadi hari, jam, menit, detik aja bisa? (mirip yang ada di icsitech.org)</w:t>
       </w:r>
     </w:p>
     <w:p>
@@ -308,7 +837,7 @@
         <w:rPr>
           <w:lang w:val="en-US"/>
         </w:rPr>
-        <w:t>Section countdown diperbesar jadi 1 section (atau bisa didiskusikan), seandainya live streaming via youtube jadi, countdown tinggal diganti sama embed si stream video</w:t>
+        <w:t>Galeri diisi apa? Widget IG ukuran besar?</w:t>
       </w:r>
     </w:p>
     <w:p>
@@ -326,7 +855,7 @@
         <w:rPr>
           <w:lang w:val="en-US"/>
         </w:rPr>
-        <w:t>Edit halaman akun agar sesuai tema halaman depan (/home/akun, belum di route ke /akun) karena masih basic adminLTE, untuk formnya jika ingin diperbaiki sesuai kriteria di db silahkan, jika tidak biar nanti back-end yang ngubah bagian formnya</w:t>
+        <w:t>Layout dasar semua menu dashboard admin</w:t>
       </w:r>
     </w:p>
     <w:p>
@@ -345,60 +874,6 @@
           <w:lang w:val="en-US"/>
         </w:rPr>
         <w:t>Desain halaman detail berita</w:t>
-      </w:r>
-    </w:p>
-    <w:p>
-      <w:pPr>
-        <w:pStyle w:val="ListParagraph"/>
-        <w:numPr>
-          <w:ilvl w:val="0"/>
-          <w:numId w:val="1"/>
-        </w:numPr>
-        <w:rPr>
-          <w:lang w:val="en-US"/>
-        </w:rPr>
-      </w:pPr>
-      <w:r>
-        <w:rPr>
-          <w:lang w:val="en-US"/>
-        </w:rPr>
-        <w:t>Itu countdown minggu, hari, jam, detik? Jadi hari, jam, menit, detik aja bisa? (mirip yang ada di icsitech.org)</w:t>
-      </w:r>
-    </w:p>
-    <w:p>
-      <w:pPr>
-        <w:pStyle w:val="ListParagraph"/>
-        <w:numPr>
-          <w:ilvl w:val="0"/>
-          <w:numId w:val="1"/>
-        </w:numPr>
-        <w:rPr>
-          <w:lang w:val="en-US"/>
-        </w:rPr>
-      </w:pPr>
-      <w:r>
-        <w:rPr>
-          <w:lang w:val="en-US"/>
-        </w:rPr>
-        <w:t>Galeri diisi apa? Widget IG ukuran besar?</w:t>
-      </w:r>
-    </w:p>
-    <w:p>
-      <w:pPr>
-        <w:pStyle w:val="ListParagraph"/>
-        <w:numPr>
-          <w:ilvl w:val="0"/>
-          <w:numId w:val="1"/>
-        </w:numPr>
-        <w:rPr>
-          <w:lang w:val="en-US"/>
-        </w:rPr>
-      </w:pPr>
-      <w:r>
-        <w:rPr>
-          <w:lang w:val="en-US"/>
-        </w:rPr>
-        <w:t>Layout dasar semua menu dashboard admin</w:t>
       </w:r>
     </w:p>
     <w:p>
@@ -605,8 +1080,28 @@
         <w:rPr>
           <w:lang w:val="en-US"/>
         </w:rPr>
-        <w:t>Login (/home/akun, belum di route ke /akun)</w:t>
-      </w:r>
+        <w:t>BUAT AKUN TRELLO.COM,</w:t>
+      </w:r>
+      <w:r>
+        <w:rPr>
+          <w:lang w:val="en-US"/>
+        </w:rPr>
+        <w:t xml:space="preserve"> MINTA UNDANG KE ZIADY, </w:t>
+      </w:r>
+      <w:r>
+        <w:rPr>
+          <w:lang w:val="en-US"/>
+        </w:rPr>
+        <w:t xml:space="preserve"> </w:t>
+      </w:r>
+      <w:r>
+        <w:rPr>
+          <w:lang w:val="en-US"/>
+        </w:rPr>
+        <w:t>TULIS JOB YANG MAU DIKERJAIN DI BOARD BACK-END</w:t>
+      </w:r>
+      <w:bookmarkStart w:id="0" w:name="_GoBack"/>
+      <w:bookmarkEnd w:id="0"/>
     </w:p>
     <w:p>
       <w:pPr>
@@ -619,30 +1114,6 @@
           <w:lang w:val="en-US"/>
         </w:rPr>
       </w:pPr>
-      <w:r>
-        <w:rPr>
-          <w:lang w:val="en-US"/>
-        </w:rPr>
-        <w:t>Pengembangan sistem</w:t>
-      </w:r>
-    </w:p>
-    <w:p>
-      <w:pPr>
-        <w:pStyle w:val="ListParagraph"/>
-        <w:numPr>
-          <w:ilvl w:val="0"/>
-          <w:numId w:val="7"/>
-        </w:numPr>
-        <w:rPr>
-          <w:lang w:val="en-US"/>
-        </w:rPr>
-      </w:pPr>
-      <w:r>
-        <w:rPr>
-          <w:lang w:val="en-US"/>
-        </w:rPr>
-        <w:t>Cari materi file-renaming di CI, buat rename gambar bukti trans &amp; logo sponsor sesuai ID-nya masing”</w:t>
-      </w:r>
     </w:p>
     <w:p>
       <w:pPr>
@@ -700,6 +1171,12 @@
         </w:rPr>
         <w:t>tanyaan user menggunakan mail server gmail via PHP</w:t>
       </w:r>
+      <w:r>
+        <w:rPr>
+          <w:lang w:val="en-US"/>
+        </w:rPr>
+        <w:t xml:space="preserve"> (CI / PHP_Mail?)</w:t>
+      </w:r>
     </w:p>
     <w:p>
       <w:pPr>
@@ -1396,28 +1873,38 @@
         <w:tab/>
         <w:t>SPR*****</w:t>
       </w:r>
-      <w:bookmarkStart w:id="0" w:name="_GoBack"/>
-      <w:bookmarkEnd w:id="0"/>
-    </w:p>
-    <w:p>
-      <w:pPr>
-        <w:pStyle w:val="Heading3"/>
-        <w:ind w:left="2160"/>
-        <w:rPr>
-          <w:lang w:val="en-US"/>
-        </w:rPr>
-      </w:pPr>
-      <w:r>
-        <w:rPr>
-          <w:lang w:val="en-US"/>
-        </w:rPr>
-        <w:tab/>
-      </w:r>
-      <w:r>
-        <w:rPr>
-          <w:lang w:val="en-US"/>
-        </w:rPr>
-        <w:br/>
+    </w:p>
+    <w:p>
+      <w:pPr>
+        <w:pStyle w:val="Heading2"/>
+        <w:ind w:left="720"/>
+        <w:rPr>
+          <w:lang w:val="en-US"/>
+        </w:rPr>
+      </w:pPr>
+      <w:r>
+        <w:rPr>
+          <w:lang w:val="en-US"/>
+        </w:rPr>
+        <w:t>TAMBAHAN KATEGORI AKUN (tb_account:account_category)</w:t>
+      </w:r>
+    </w:p>
+    <w:p>
+      <w:pPr>
+        <w:pStyle w:val="ListParagraph"/>
+        <w:numPr>
+          <w:ilvl w:val="0"/>
+          <w:numId w:val="9"/>
+        </w:numPr>
+        <w:rPr>
+          <w:lang w:val="en-US"/>
+        </w:rPr>
+      </w:pPr>
+      <w:r>
+        <w:rPr>
+          <w:lang w:val="en-US"/>
+        </w:rPr>
+        <w:t>ADM = admin</w:t>
       </w:r>
     </w:p>
     <w:sectPr>
@@ -1546,6 +2033,119 @@
     </w:lvl>
   </w:abstractNum>
   <w:abstractNum w:abstractNumId="1" w15:restartNumberingAfterBreak="0">
+    <w:nsid w:val="13B362DF"/>
+    <w:multiLevelType w:val="hybridMultilevel"/>
+    <w:tmpl w:val="A726C720"/>
+    <w:lvl w:ilvl="0" w:tplc="04090001">
+      <w:start w:val="1"/>
+      <w:numFmt w:val="bullet"/>
+      <w:lvlText w:val=""/>
+      <w:lvlJc w:val="left"/>
+      <w:pPr>
+        <w:ind w:left="2520" w:hanging="360"/>
+      </w:pPr>
+      <w:rPr>
+        <w:rFonts w:ascii="Symbol" w:hAnsi="Symbol" w:hint="default"/>
+      </w:rPr>
+    </w:lvl>
+    <w:lvl w:ilvl="1" w:tplc="04090003">
+      <w:start w:val="1"/>
+      <w:numFmt w:val="bullet"/>
+      <w:lvlText w:val="o"/>
+      <w:lvlJc w:val="left"/>
+      <w:pPr>
+        <w:ind w:left="3240" w:hanging="360"/>
+      </w:pPr>
+      <w:rPr>
+        <w:rFonts w:ascii="Courier New" w:hAnsi="Courier New" w:cs="Courier New" w:hint="default"/>
+      </w:rPr>
+    </w:lvl>
+    <w:lvl w:ilvl="2" w:tplc="04090005" w:tentative="1">
+      <w:start w:val="1"/>
+      <w:numFmt w:val="bullet"/>
+      <w:lvlText w:val=""/>
+      <w:lvlJc w:val="left"/>
+      <w:pPr>
+        <w:ind w:left="3960" w:hanging="360"/>
+      </w:pPr>
+      <w:rPr>
+        <w:rFonts w:ascii="Wingdings" w:hAnsi="Wingdings" w:hint="default"/>
+      </w:rPr>
+    </w:lvl>
+    <w:lvl w:ilvl="3" w:tplc="04090001" w:tentative="1">
+      <w:start w:val="1"/>
+      <w:numFmt w:val="bullet"/>
+      <w:lvlText w:val=""/>
+      <w:lvlJc w:val="left"/>
+      <w:pPr>
+        <w:ind w:left="4680" w:hanging="360"/>
+      </w:pPr>
+      <w:rPr>
+        <w:rFonts w:ascii="Symbol" w:hAnsi="Symbol" w:hint="default"/>
+      </w:rPr>
+    </w:lvl>
+    <w:lvl w:ilvl="4" w:tplc="04090003" w:tentative="1">
+      <w:start w:val="1"/>
+      <w:numFmt w:val="bullet"/>
+      <w:lvlText w:val="o"/>
+      <w:lvlJc w:val="left"/>
+      <w:pPr>
+        <w:ind w:left="5400" w:hanging="360"/>
+      </w:pPr>
+      <w:rPr>
+        <w:rFonts w:ascii="Courier New" w:hAnsi="Courier New" w:cs="Courier New" w:hint="default"/>
+      </w:rPr>
+    </w:lvl>
+    <w:lvl w:ilvl="5" w:tplc="04090005" w:tentative="1">
+      <w:start w:val="1"/>
+      <w:numFmt w:val="bullet"/>
+      <w:lvlText w:val=""/>
+      <w:lvlJc w:val="left"/>
+      <w:pPr>
+        <w:ind w:left="6120" w:hanging="360"/>
+      </w:pPr>
+      <w:rPr>
+        <w:rFonts w:ascii="Wingdings" w:hAnsi="Wingdings" w:hint="default"/>
+      </w:rPr>
+    </w:lvl>
+    <w:lvl w:ilvl="6" w:tplc="04090001" w:tentative="1">
+      <w:start w:val="1"/>
+      <w:numFmt w:val="bullet"/>
+      <w:lvlText w:val=""/>
+      <w:lvlJc w:val="left"/>
+      <w:pPr>
+        <w:ind w:left="6840" w:hanging="360"/>
+      </w:pPr>
+      <w:rPr>
+        <w:rFonts w:ascii="Symbol" w:hAnsi="Symbol" w:hint="default"/>
+      </w:rPr>
+    </w:lvl>
+    <w:lvl w:ilvl="7" w:tplc="04090003" w:tentative="1">
+      <w:start w:val="1"/>
+      <w:numFmt w:val="bullet"/>
+      <w:lvlText w:val="o"/>
+      <w:lvlJc w:val="left"/>
+      <w:pPr>
+        <w:ind w:left="7560" w:hanging="360"/>
+      </w:pPr>
+      <w:rPr>
+        <w:rFonts w:ascii="Courier New" w:hAnsi="Courier New" w:cs="Courier New" w:hint="default"/>
+      </w:rPr>
+    </w:lvl>
+    <w:lvl w:ilvl="8" w:tplc="04090005" w:tentative="1">
+      <w:start w:val="1"/>
+      <w:numFmt w:val="bullet"/>
+      <w:lvlText w:val=""/>
+      <w:lvlJc w:val="left"/>
+      <w:pPr>
+        <w:ind w:left="8280" w:hanging="360"/>
+      </w:pPr>
+      <w:rPr>
+        <w:rFonts w:ascii="Wingdings" w:hAnsi="Wingdings" w:hint="default"/>
+      </w:rPr>
+    </w:lvl>
+  </w:abstractNum>
+  <w:abstractNum w:abstractNumId="2" w15:restartNumberingAfterBreak="0">
     <w:nsid w:val="1FD015D5"/>
     <w:multiLevelType w:val="hybridMultilevel"/>
     <w:tmpl w:val="888A916C"/>
@@ -1631,7 +2231,7 @@
       </w:pPr>
     </w:lvl>
   </w:abstractNum>
-  <w:abstractNum w:abstractNumId="2" w15:restartNumberingAfterBreak="0">
+  <w:abstractNum w:abstractNumId="3" w15:restartNumberingAfterBreak="0">
     <w:nsid w:val="26B77C69"/>
     <w:multiLevelType w:val="hybridMultilevel"/>
     <w:tmpl w:val="2EAA874A"/>
@@ -1717,7 +2317,7 @@
       </w:pPr>
     </w:lvl>
   </w:abstractNum>
-  <w:abstractNum w:abstractNumId="3" w15:restartNumberingAfterBreak="0">
+  <w:abstractNum w:abstractNumId="4" w15:restartNumberingAfterBreak="0">
     <w:nsid w:val="2A867FC4"/>
     <w:multiLevelType w:val="hybridMultilevel"/>
     <w:tmpl w:val="D388B4FA"/>
@@ -1830,7 +2430,120 @@
       </w:rPr>
     </w:lvl>
   </w:abstractNum>
-  <w:abstractNum w:abstractNumId="4" w15:restartNumberingAfterBreak="0">
+  <w:abstractNum w:abstractNumId="5" w15:restartNumberingAfterBreak="0">
+    <w:nsid w:val="49C01BD0"/>
+    <w:multiLevelType w:val="hybridMultilevel"/>
+    <w:tmpl w:val="8526A298"/>
+    <w:lvl w:ilvl="0" w:tplc="04090001">
+      <w:start w:val="1"/>
+      <w:numFmt w:val="bullet"/>
+      <w:lvlText w:val=""/>
+      <w:lvlJc w:val="left"/>
+      <w:pPr>
+        <w:ind w:left="2160" w:hanging="360"/>
+      </w:pPr>
+      <w:rPr>
+        <w:rFonts w:ascii="Symbol" w:hAnsi="Symbol" w:hint="default"/>
+      </w:rPr>
+    </w:lvl>
+    <w:lvl w:ilvl="1" w:tplc="04090003" w:tentative="1">
+      <w:start w:val="1"/>
+      <w:numFmt w:val="bullet"/>
+      <w:lvlText w:val="o"/>
+      <w:lvlJc w:val="left"/>
+      <w:pPr>
+        <w:ind w:left="2880" w:hanging="360"/>
+      </w:pPr>
+      <w:rPr>
+        <w:rFonts w:ascii="Courier New" w:hAnsi="Courier New" w:cs="Courier New" w:hint="default"/>
+      </w:rPr>
+    </w:lvl>
+    <w:lvl w:ilvl="2" w:tplc="04090005" w:tentative="1">
+      <w:start w:val="1"/>
+      <w:numFmt w:val="bullet"/>
+      <w:lvlText w:val=""/>
+      <w:lvlJc w:val="left"/>
+      <w:pPr>
+        <w:ind w:left="3600" w:hanging="360"/>
+      </w:pPr>
+      <w:rPr>
+        <w:rFonts w:ascii="Wingdings" w:hAnsi="Wingdings" w:hint="default"/>
+      </w:rPr>
+    </w:lvl>
+    <w:lvl w:ilvl="3" w:tplc="04090001" w:tentative="1">
+      <w:start w:val="1"/>
+      <w:numFmt w:val="bullet"/>
+      <w:lvlText w:val=""/>
+      <w:lvlJc w:val="left"/>
+      <w:pPr>
+        <w:ind w:left="4320" w:hanging="360"/>
+      </w:pPr>
+      <w:rPr>
+        <w:rFonts w:ascii="Symbol" w:hAnsi="Symbol" w:hint="default"/>
+      </w:rPr>
+    </w:lvl>
+    <w:lvl w:ilvl="4" w:tplc="04090003" w:tentative="1">
+      <w:start w:val="1"/>
+      <w:numFmt w:val="bullet"/>
+      <w:lvlText w:val="o"/>
+      <w:lvlJc w:val="left"/>
+      <w:pPr>
+        <w:ind w:left="5040" w:hanging="360"/>
+      </w:pPr>
+      <w:rPr>
+        <w:rFonts w:ascii="Courier New" w:hAnsi="Courier New" w:cs="Courier New" w:hint="default"/>
+      </w:rPr>
+    </w:lvl>
+    <w:lvl w:ilvl="5" w:tplc="04090005" w:tentative="1">
+      <w:start w:val="1"/>
+      <w:numFmt w:val="bullet"/>
+      <w:lvlText w:val=""/>
+      <w:lvlJc w:val="left"/>
+      <w:pPr>
+        <w:ind w:left="5760" w:hanging="360"/>
+      </w:pPr>
+      <w:rPr>
+        <w:rFonts w:ascii="Wingdings" w:hAnsi="Wingdings" w:hint="default"/>
+      </w:rPr>
+    </w:lvl>
+    <w:lvl w:ilvl="6" w:tplc="04090001" w:tentative="1">
+      <w:start w:val="1"/>
+      <w:numFmt w:val="bullet"/>
+      <w:lvlText w:val=""/>
+      <w:lvlJc w:val="left"/>
+      <w:pPr>
+        <w:ind w:left="6480" w:hanging="360"/>
+      </w:pPr>
+      <w:rPr>
+        <w:rFonts w:ascii="Symbol" w:hAnsi="Symbol" w:hint="default"/>
+      </w:rPr>
+    </w:lvl>
+    <w:lvl w:ilvl="7" w:tplc="04090003" w:tentative="1">
+      <w:start w:val="1"/>
+      <w:numFmt w:val="bullet"/>
+      <w:lvlText w:val="o"/>
+      <w:lvlJc w:val="left"/>
+      <w:pPr>
+        <w:ind w:left="7200" w:hanging="360"/>
+      </w:pPr>
+      <w:rPr>
+        <w:rFonts w:ascii="Courier New" w:hAnsi="Courier New" w:cs="Courier New" w:hint="default"/>
+      </w:rPr>
+    </w:lvl>
+    <w:lvl w:ilvl="8" w:tplc="04090005" w:tentative="1">
+      <w:start w:val="1"/>
+      <w:numFmt w:val="bullet"/>
+      <w:lvlText w:val=""/>
+      <w:lvlJc w:val="left"/>
+      <w:pPr>
+        <w:ind w:left="7920" w:hanging="360"/>
+      </w:pPr>
+      <w:rPr>
+        <w:rFonts w:ascii="Wingdings" w:hAnsi="Wingdings" w:hint="default"/>
+      </w:rPr>
+    </w:lvl>
+  </w:abstractNum>
+  <w:abstractNum w:abstractNumId="6" w15:restartNumberingAfterBreak="0">
     <w:nsid w:val="4CA93B8E"/>
     <w:multiLevelType w:val="hybridMultilevel"/>
     <w:tmpl w:val="FA7C2838"/>
@@ -1916,7 +2629,7 @@
       </w:pPr>
     </w:lvl>
   </w:abstractNum>
-  <w:abstractNum w:abstractNumId="5" w15:restartNumberingAfterBreak="0">
+  <w:abstractNum w:abstractNumId="7" w15:restartNumberingAfterBreak="0">
     <w:nsid w:val="65746F9F"/>
     <w:multiLevelType w:val="hybridMultilevel"/>
     <w:tmpl w:val="F6A83C26"/>
@@ -2002,7 +2715,7 @@
       </w:pPr>
     </w:lvl>
   </w:abstractNum>
-  <w:abstractNum w:abstractNumId="6" w15:restartNumberingAfterBreak="0">
+  <w:abstractNum w:abstractNumId="8" w15:restartNumberingAfterBreak="0">
     <w:nsid w:val="659D0488"/>
     <w:multiLevelType w:val="hybridMultilevel"/>
     <w:tmpl w:val="1BC23F1E"/>
@@ -2115,7 +2828,7 @@
       </w:rPr>
     </w:lvl>
   </w:abstractNum>
-  <w:abstractNum w:abstractNumId="7" w15:restartNumberingAfterBreak="0">
+  <w:abstractNum w:abstractNumId="9" w15:restartNumberingAfterBreak="0">
     <w:nsid w:val="7D171D26"/>
     <w:multiLevelType w:val="hybridMultilevel"/>
     <w:tmpl w:val="D548A4E4"/>
@@ -2202,28 +2915,34 @@
     </w:lvl>
   </w:abstractNum>
   <w:num w:numId="1">
-    <w:abstractNumId w:val="4"/>
+    <w:abstractNumId w:val="6"/>
   </w:num>
   <w:num w:numId="2">
-    <w:abstractNumId w:val="6"/>
+    <w:abstractNumId w:val="8"/>
   </w:num>
   <w:num w:numId="3">
     <w:abstractNumId w:val="0"/>
   </w:num>
   <w:num w:numId="4">
+    <w:abstractNumId w:val="3"/>
+  </w:num>
+  <w:num w:numId="5">
+    <w:abstractNumId w:val="7"/>
+  </w:num>
+  <w:num w:numId="6">
+    <w:abstractNumId w:val="9"/>
+  </w:num>
+  <w:num w:numId="7">
     <w:abstractNumId w:val="2"/>
   </w:num>
-  <w:num w:numId="5">
+  <w:num w:numId="8">
+    <w:abstractNumId w:val="4"/>
+  </w:num>
+  <w:num w:numId="9">
     <w:abstractNumId w:val="5"/>
   </w:num>
-  <w:num w:numId="6">
-    <w:abstractNumId w:val="7"/>
-  </w:num>
-  <w:num w:numId="7">
+  <w:num w:numId="10">
     <w:abstractNumId w:val="1"/>
-  </w:num>
-  <w:num w:numId="8">
-    <w:abstractNumId w:val="3"/>
   </w:num>
 </w:numbering>
 </file>

</xml_diff>